<commit_message>
first draft of proposal objectives
</commit_message>
<xml_diff>
--- a/docs/Ball, Farrow, Harrison Project Proposal.docx
+++ b/docs/Ball, Farrow, Harrison Project Proposal.docx
@@ -35,7 +35,25 @@
           <w:sz w:val="48"/>
           <w:szCs w:val="48"/>
         </w:rPr>
-        <w:t>Term Project Proposal</w:t>
+        <w:t xml:space="preserve">Jeopardy: A Study of Clues and Contestants Through the Years </w:t>
+      </w:r>
+    </w:p>
+    <w:p>
+      <w:pPr>
+        <w:jc w:val="center"/>
+        <w:rPr>
+          <w:rFonts w:ascii="Times" w:hAnsi="Times"/>
+          <w:sz w:val="48"/>
+          <w:szCs w:val="48"/>
+        </w:rPr>
+      </w:pPr>
+      <w:r>
+        <w:rPr>
+          <w:rFonts w:ascii="Times" w:hAnsi="Times"/>
+          <w:sz w:val="48"/>
+          <w:szCs w:val="48"/>
+        </w:rPr>
+        <w:t>Proposal</w:t>
       </w:r>
     </w:p>
     <w:p>
@@ -98,6 +116,16 @@
         </w:rPr>
         <w:t>TEAM MEMBERS</w:t>
       </w:r>
+      <w:r>
+        <w:rPr>
+          <w:rFonts w:ascii="Times" w:hAnsi="Times"/>
+          <w:b/>
+          <w:bCs/>
+          <w:sz w:val="20"/>
+          <w:szCs w:val="20"/>
+        </w:rPr>
+        <w:t>/INVESTIGATORS</w:t>
+      </w:r>
     </w:p>
     <w:p>
       <w:pPr>
@@ -125,6 +153,33 @@
         </w:rPr>
         <w:t>Megan Ball</w:t>
       </w:r>
+      <w:r>
+        <w:rPr>
+          <w:rFonts w:ascii="Times" w:hAnsi="Times"/>
+          <w:sz w:val="20"/>
+          <w:szCs w:val="20"/>
+        </w:rPr>
+        <w:t xml:space="preserve"> </w:t>
+      </w:r>
+      <w:hyperlink r:id="rId5" w:history="1">
+        <w:r>
+          <w:rPr>
+            <w:rStyle w:val="Hyperlink"/>
+            <w:rFonts w:ascii="Times" w:hAnsi="Times"/>
+            <w:sz w:val="20"/>
+            <w:szCs w:val="20"/>
+          </w:rPr>
+          <w:t>ballm@mail.smu.edu</w:t>
+        </w:r>
+      </w:hyperlink>
+      <w:r>
+        <w:rPr>
+          <w:rFonts w:ascii="Times" w:hAnsi="Times"/>
+          <w:sz w:val="20"/>
+          <w:szCs w:val="20"/>
+        </w:rPr>
+        <w:t xml:space="preserve"> </w:t>
+      </w:r>
     </w:p>
     <w:p>
       <w:pPr>
@@ -143,6 +198,33 @@
         </w:rPr>
         <w:t>Matt Farrow</w:t>
       </w:r>
+      <w:r>
+        <w:rPr>
+          <w:rFonts w:ascii="Times" w:hAnsi="Times"/>
+          <w:sz w:val="20"/>
+          <w:szCs w:val="20"/>
+        </w:rPr>
+        <w:t xml:space="preserve"> </w:t>
+      </w:r>
+      <w:hyperlink r:id="rId6" w:history="1">
+        <w:r>
+          <w:rPr>
+            <w:rStyle w:val="Hyperlink"/>
+            <w:rFonts w:ascii="Times" w:hAnsi="Times"/>
+            <w:sz w:val="20"/>
+            <w:szCs w:val="20"/>
+          </w:rPr>
+          <w:t>mfarrow@mail.smu.edu</w:t>
+        </w:r>
+      </w:hyperlink>
+      <w:r>
+        <w:rPr>
+          <w:rFonts w:ascii="Times" w:hAnsi="Times"/>
+          <w:sz w:val="20"/>
+          <w:szCs w:val="20"/>
+        </w:rPr>
+        <w:t xml:space="preserve"> </w:t>
+      </w:r>
     </w:p>
     <w:p>
       <w:pPr>
@@ -160,6 +242,33 @@
           <w:szCs w:val="20"/>
         </w:rPr>
         <w:t>Jake Harrison</w:t>
+      </w:r>
+      <w:r>
+        <w:rPr>
+          <w:rFonts w:ascii="Times" w:hAnsi="Times"/>
+          <w:sz w:val="20"/>
+          <w:szCs w:val="20"/>
+        </w:rPr>
+        <w:t xml:space="preserve"> </w:t>
+      </w:r>
+      <w:hyperlink r:id="rId7" w:history="1">
+        <w:r>
+          <w:rPr>
+            <w:rStyle w:val="Hyperlink"/>
+            <w:rFonts w:ascii="Times" w:hAnsi="Times"/>
+            <w:sz w:val="20"/>
+            <w:szCs w:val="20"/>
+          </w:rPr>
+          <w:t>harrisonjp@mail.smu.edu</w:t>
+        </w:r>
+      </w:hyperlink>
+      <w:r>
+        <w:rPr>
+          <w:rFonts w:ascii="Times" w:hAnsi="Times"/>
+          <w:sz w:val="20"/>
+          <w:szCs w:val="20"/>
+        </w:rPr>
+        <w:t xml:space="preserve"> </w:t>
       </w:r>
     </w:p>
     <w:p>
@@ -224,9 +333,65 @@
           <w:sz w:val="20"/>
           <w:szCs w:val="20"/>
         </w:rPr>
-        <w:t xml:space="preserve">We propose creating a database of clues from the TV game show Jeopardy, with data coming from the fan-created archive at </w:t>
-      </w:r>
-      <w:hyperlink r:id="rId5" w:history="1">
+        <w:t>Our</w:t>
+      </w:r>
+      <w:r>
+        <w:rPr>
+          <w:rFonts w:ascii="Times" w:hAnsi="Times"/>
+          <w:sz w:val="20"/>
+          <w:szCs w:val="20"/>
+        </w:rPr>
+        <w:t xml:space="preserve"> </w:t>
+      </w:r>
+      <w:r>
+        <w:rPr>
+          <w:rFonts w:ascii="Times" w:hAnsi="Times"/>
+          <w:sz w:val="20"/>
+          <w:szCs w:val="20"/>
+        </w:rPr>
+        <w:t xml:space="preserve">proposal </w:t>
+      </w:r>
+      <w:r>
+        <w:rPr>
+          <w:rFonts w:ascii="Times" w:hAnsi="Times"/>
+          <w:sz w:val="20"/>
+          <w:szCs w:val="20"/>
+        </w:rPr>
+        <w:t>involves</w:t>
+      </w:r>
+      <w:r>
+        <w:rPr>
+          <w:rFonts w:ascii="Times" w:hAnsi="Times"/>
+          <w:sz w:val="20"/>
+          <w:szCs w:val="20"/>
+        </w:rPr>
+        <w:t xml:space="preserve"> using </w:t>
+      </w:r>
+      <w:r>
+        <w:rPr>
+          <w:rFonts w:ascii="Times" w:hAnsi="Times"/>
+          <w:sz w:val="20"/>
+          <w:szCs w:val="20"/>
+        </w:rPr>
+        <w:t>clues</w:t>
+      </w:r>
+      <w:r>
+        <w:rPr>
+          <w:rFonts w:ascii="Times" w:hAnsi="Times"/>
+          <w:sz w:val="20"/>
+          <w:szCs w:val="20"/>
+        </w:rPr>
+        <w:t xml:space="preserve"> and metadata</w:t>
+      </w:r>
+      <w:r>
+        <w:rPr>
+          <w:rFonts w:ascii="Times" w:hAnsi="Times"/>
+          <w:sz w:val="20"/>
+          <w:szCs w:val="20"/>
+        </w:rPr>
+        <w:t xml:space="preserve"> from the TV game show Jeopardy, with data coming from the fan-created archive at </w:t>
+      </w:r>
+      <w:hyperlink r:id="rId8" w:history="1">
         <w:r>
           <w:rPr>
             <w:rStyle w:val="Hyperlink"/>
@@ -243,7 +408,79 @@
           <w:sz w:val="20"/>
           <w:szCs w:val="20"/>
         </w:rPr>
-        <w:t>. With over 400,000 clues covering games back to 1985, the site contains a number of fields including clues, categories, answers, and dollar values.</w:t>
+        <w:t xml:space="preserve">. With over 400,000 clues covering games back to 1985, the site contains </w:t>
+      </w:r>
+      <w:r>
+        <w:rPr>
+          <w:rFonts w:ascii="Times" w:hAnsi="Times"/>
+          <w:sz w:val="20"/>
+          <w:szCs w:val="20"/>
+        </w:rPr>
+        <w:t>several</w:t>
+      </w:r>
+      <w:r>
+        <w:rPr>
+          <w:rFonts w:ascii="Times" w:hAnsi="Times"/>
+          <w:sz w:val="20"/>
+          <w:szCs w:val="20"/>
+        </w:rPr>
+        <w:t xml:space="preserve"> fields including </w:t>
+      </w:r>
+      <w:r>
+        <w:rPr>
+          <w:rFonts w:ascii="Times" w:hAnsi="Times"/>
+          <w:sz w:val="20"/>
+          <w:szCs w:val="20"/>
+        </w:rPr>
+        <w:t>contestant information</w:t>
+      </w:r>
+      <w:r>
+        <w:rPr>
+          <w:rFonts w:ascii="Times" w:hAnsi="Times"/>
+          <w:sz w:val="20"/>
+          <w:szCs w:val="20"/>
+        </w:rPr>
+        <w:t xml:space="preserve">, categories, </w:t>
+      </w:r>
+      <w:r>
+        <w:rPr>
+          <w:rFonts w:ascii="Times" w:hAnsi="Times"/>
+          <w:sz w:val="20"/>
+          <w:szCs w:val="20"/>
+        </w:rPr>
+        <w:t xml:space="preserve">comments, </w:t>
+      </w:r>
+      <w:r>
+        <w:rPr>
+          <w:rFonts w:ascii="Times" w:hAnsi="Times"/>
+          <w:sz w:val="20"/>
+          <w:szCs w:val="20"/>
+        </w:rPr>
+        <w:t xml:space="preserve">answers, and </w:t>
+      </w:r>
+      <w:r>
+        <w:rPr>
+          <w:rFonts w:ascii="Times" w:hAnsi="Times"/>
+          <w:sz w:val="20"/>
+          <w:szCs w:val="20"/>
+        </w:rPr>
+        <w:t>clue</w:t>
+      </w:r>
+      <w:r>
+        <w:rPr>
+          <w:rFonts w:ascii="Times" w:hAnsi="Times"/>
+          <w:sz w:val="20"/>
+          <w:szCs w:val="20"/>
+        </w:rPr>
+        <w:t xml:space="preserve"> values.</w:t>
+      </w:r>
+      <w:r>
+        <w:rPr>
+          <w:rFonts w:ascii="Times" w:hAnsi="Times"/>
+          <w:sz w:val="20"/>
+          <w:szCs w:val="20"/>
+        </w:rPr>
+        <w:t xml:space="preserve"> </w:t>
       </w:r>
     </w:p>
     <w:p>
@@ -271,7 +508,272 @@
           <w:sz w:val="20"/>
           <w:szCs w:val="20"/>
         </w:rPr>
-        <w:t xml:space="preserve">Once the database is created, we intend to create a series of statistical analyses that would seek to explore the long-term structure of the show and interesting trends that appear in the data. </w:t>
+        <w:t xml:space="preserve">The main objectives for this </w:t>
+      </w:r>
+      <w:r>
+        <w:rPr>
+          <w:rFonts w:ascii="Times" w:hAnsi="Times"/>
+          <w:sz w:val="20"/>
+          <w:szCs w:val="20"/>
+        </w:rPr>
+        <w:t>project</w:t>
+      </w:r>
+      <w:r>
+        <w:rPr>
+          <w:rFonts w:ascii="Times" w:hAnsi="Times"/>
+          <w:sz w:val="20"/>
+          <w:szCs w:val="20"/>
+        </w:rPr>
+        <w:t xml:space="preserve"> are to</w:t>
+      </w:r>
+    </w:p>
+    <w:p>
+      <w:pPr>
+        <w:pStyle w:val="ListParagraph"/>
+        <w:numPr>
+          <w:ilvl w:val="0"/>
+          <w:numId w:val="3"/>
+        </w:numPr>
+        <w:rPr>
+          <w:rFonts w:ascii="Times" w:hAnsi="Times"/>
+          <w:sz w:val="20"/>
+          <w:szCs w:val="20"/>
+        </w:rPr>
+      </w:pPr>
+      <w:r>
+        <w:rPr>
+          <w:rFonts w:ascii="Times" w:hAnsi="Times"/>
+          <w:sz w:val="20"/>
+          <w:szCs w:val="20"/>
+        </w:rPr>
+        <w:t xml:space="preserve">Determine insights and trends of Jeopardy clues, categories, and answers over </w:t>
+      </w:r>
+      <w:r>
+        <w:rPr>
+          <w:rFonts w:ascii="Times" w:hAnsi="Times"/>
+          <w:sz w:val="20"/>
+          <w:szCs w:val="20"/>
+        </w:rPr>
+        <w:t>1985 to present</w:t>
+      </w:r>
+    </w:p>
+    <w:p>
+      <w:pPr>
+        <w:pStyle w:val="ListParagraph"/>
+        <w:numPr>
+          <w:ilvl w:val="0"/>
+          <w:numId w:val="3"/>
+        </w:numPr>
+        <w:rPr>
+          <w:rFonts w:ascii="Times" w:hAnsi="Times"/>
+          <w:sz w:val="20"/>
+          <w:szCs w:val="20"/>
+        </w:rPr>
+      </w:pPr>
+      <w:r>
+        <w:rPr>
+          <w:rFonts w:ascii="Times" w:hAnsi="Times"/>
+          <w:sz w:val="20"/>
+          <w:szCs w:val="20"/>
+        </w:rPr>
+        <w:t>Complete a case study of Ken Jennings’s tenure on Jeopardy</w:t>
+      </w:r>
+    </w:p>
+    <w:p>
+      <w:pPr>
+        <w:pStyle w:val="ListParagraph"/>
+        <w:numPr>
+          <w:ilvl w:val="0"/>
+          <w:numId w:val="3"/>
+        </w:numPr>
+        <w:rPr>
+          <w:rFonts w:ascii="Times" w:hAnsi="Times"/>
+          <w:sz w:val="20"/>
+          <w:szCs w:val="20"/>
+        </w:rPr>
+      </w:pPr>
+      <w:r>
+        <w:rPr>
+          <w:rFonts w:ascii="Times" w:hAnsi="Times"/>
+          <w:sz w:val="20"/>
+          <w:szCs w:val="20"/>
+        </w:rPr>
+        <w:t>Build a model to recommend wager for final jeopardy round</w:t>
+      </w:r>
+    </w:p>
+    <w:p>
+      <w:pPr>
+        <w:ind w:left="720"/>
+        <w:rPr>
+          <w:rFonts w:ascii="Times" w:hAnsi="Times"/>
+          <w:sz w:val="20"/>
+          <w:szCs w:val="20"/>
+        </w:rPr>
+      </w:pPr>
+    </w:p>
+    <w:p>
+      <w:pPr>
+        <w:ind w:left="720"/>
+        <w:rPr>
+          <w:rFonts w:ascii="Times" w:hAnsi="Times"/>
+          <w:sz w:val="20"/>
+          <w:szCs w:val="20"/>
+        </w:rPr>
+      </w:pPr>
+      <w:r>
+        <w:rPr>
+          <w:rFonts w:ascii="Times" w:hAnsi="Times"/>
+          <w:sz w:val="20"/>
+          <w:szCs w:val="20"/>
+        </w:rPr>
+        <w:t>Our methodology includes the following:</w:t>
+      </w:r>
+    </w:p>
+    <w:p>
+      <w:pPr>
+        <w:pStyle w:val="ListParagraph"/>
+        <w:numPr>
+          <w:ilvl w:val="0"/>
+          <w:numId w:val="2"/>
+        </w:numPr>
+        <w:rPr>
+          <w:rFonts w:ascii="Times" w:hAnsi="Times"/>
+          <w:sz w:val="20"/>
+          <w:szCs w:val="20"/>
+        </w:rPr>
+      </w:pPr>
+      <w:r>
+        <w:rPr>
+          <w:rFonts w:ascii="Times" w:hAnsi="Times"/>
+          <w:sz w:val="20"/>
+          <w:szCs w:val="20"/>
+        </w:rPr>
+        <w:t xml:space="preserve">Complete web scraping of </w:t>
+      </w:r>
+      <w:hyperlink r:id="rId9" w:history="1">
+        <w:r>
+          <w:rPr>
+            <w:rStyle w:val="Hyperlink"/>
+            <w:rFonts w:ascii="Times" w:hAnsi="Times"/>
+            <w:sz w:val="20"/>
+            <w:szCs w:val="20"/>
+          </w:rPr>
+          <w:t>http://j-archive.com</w:t>
+        </w:r>
+      </w:hyperlink>
+      <w:r>
+        <w:rPr>
+          <w:rFonts w:ascii="Times" w:hAnsi="Times"/>
+          <w:sz w:val="20"/>
+          <w:szCs w:val="20"/>
+        </w:rPr>
+        <w:t xml:space="preserve"> by building upon existing</w:t>
+      </w:r>
+      <w:r>
+        <w:rPr>
+          <w:rFonts w:ascii="Times" w:hAnsi="Times"/>
+          <w:sz w:val="20"/>
+          <w:szCs w:val="20"/>
+        </w:rPr>
+        <w:t xml:space="preserve"> </w:t>
+      </w:r>
+      <w:r>
+        <w:rPr>
+          <w:rFonts w:ascii="Lucida Console" w:hAnsi="Lucida Console"/>
+          <w:sz w:val="14"/>
+          <w:szCs w:val="14"/>
+        </w:rPr>
+        <w:t>jarchive</w:t>
+      </w:r>
+      <w:r>
+        <w:rPr>
+          <w:rFonts w:ascii="Times" w:hAnsi="Times"/>
+          <w:sz w:val="14"/>
+          <w:szCs w:val="14"/>
+        </w:rPr>
+        <w:t xml:space="preserve"> </w:t>
+      </w:r>
+      <w:r>
+        <w:rPr>
+          <w:rFonts w:ascii="Times" w:hAnsi="Times"/>
+          <w:sz w:val="20"/>
+          <w:szCs w:val="20"/>
+        </w:rPr>
+        <w:t>script/package in R</w:t>
+      </w:r>
+      <w:r>
+        <w:rPr>
+          <w:rFonts w:ascii="Times" w:hAnsi="Times"/>
+          <w:sz w:val="20"/>
+          <w:szCs w:val="20"/>
+        </w:rPr>
+        <w:t xml:space="preserve"> to collect additional data fields required for above objectives</w:t>
+      </w:r>
+    </w:p>
+    <w:p>
+      <w:pPr>
+        <w:pStyle w:val="ListParagraph"/>
+        <w:numPr>
+          <w:ilvl w:val="0"/>
+          <w:numId w:val="2"/>
+        </w:numPr>
+        <w:rPr>
+          <w:rFonts w:ascii="Times" w:hAnsi="Times"/>
+          <w:sz w:val="20"/>
+          <w:szCs w:val="20"/>
+        </w:rPr>
+      </w:pPr>
+      <w:r>
+        <w:rPr>
+          <w:rFonts w:ascii="Times" w:hAnsi="Times"/>
+          <w:sz w:val="20"/>
+          <w:szCs w:val="20"/>
+        </w:rPr>
+        <w:t>Create schema and database of results from web scraping</w:t>
+      </w:r>
+    </w:p>
+    <w:p>
+      <w:pPr>
+        <w:pStyle w:val="ListParagraph"/>
+        <w:numPr>
+          <w:ilvl w:val="0"/>
+          <w:numId w:val="2"/>
+        </w:numPr>
+        <w:rPr>
+          <w:rFonts w:ascii="Times" w:hAnsi="Times"/>
+          <w:sz w:val="20"/>
+          <w:szCs w:val="20"/>
+        </w:rPr>
+      </w:pPr>
+      <w:r>
+        <w:rPr>
+          <w:rFonts w:ascii="Times" w:hAnsi="Times"/>
+          <w:sz w:val="20"/>
+          <w:szCs w:val="20"/>
+        </w:rPr>
+        <w:t>Query from database</w:t>
+      </w:r>
+    </w:p>
+    <w:p>
+      <w:pPr>
+        <w:pStyle w:val="ListParagraph"/>
+        <w:numPr>
+          <w:ilvl w:val="0"/>
+          <w:numId w:val="2"/>
+        </w:numPr>
+        <w:rPr>
+          <w:rFonts w:ascii="Times" w:hAnsi="Times"/>
+          <w:sz w:val="20"/>
+          <w:szCs w:val="20"/>
+        </w:rPr>
+      </w:pPr>
+      <w:r>
+        <w:rPr>
+          <w:rFonts w:ascii="Times" w:hAnsi="Times"/>
+          <w:sz w:val="20"/>
+          <w:szCs w:val="20"/>
+        </w:rPr>
+        <w:t>Perform analysis on data to meet above objectives</w:t>
       </w:r>
     </w:p>
     <w:sectPr>
@@ -288,6 +790,184 @@
 <file path=word/numbering.xml><?xml version="1.0" encoding="utf-8"?>
 <w:numbering xmlns:wpc="http://schemas.microsoft.com/office/word/2010/wordprocessingCanvas" xmlns:cx="http://schemas.microsoft.com/office/drawing/2014/chartex" xmlns:cx1="http://schemas.microsoft.com/office/drawing/2015/9/8/chartex" xmlns:cx2="http://schemas.microsoft.com/office/drawing/2015/10/21/chartex" xmlns:cx3="http://schemas.microsoft.com/office/drawing/2016/5/9/chartex" xmlns:cx4="http://schemas.microsoft.com/office/drawing/2016/5/10/chartex" xmlns:cx5="http://schemas.microsoft.com/office/drawing/2016/5/11/chartex" xmlns:cx6="http://schemas.microsoft.com/office/drawing/2016/5/12/chartex" xmlns:cx7="http://schemas.microsoft.com/office/drawing/2016/5/13/chartex" xmlns:cx8="http://schemas.microsoft.com/office/drawing/2016/5/14/chartex" xmlns:mc="http://schemas.openxmlformats.org/markup-compatibility/2006" xmlns:aink="http://schemas.microsoft.com/office/drawing/2016/ink" xmlns:am3d="http://schemas.microsoft.com/office/drawing/2017/model3d" xmlns:o="urn:schemas-microsoft-com:office:office" xmlns:r="http://schemas.openxmlformats.org/officeDocument/2006/relationships" xmlns:m="http://schemas.openxmlformats.org/officeDocument/2006/math" xmlns:v="urn:schemas-microsoft-com:vml" xmlns:wp14="http://schemas.microsoft.com/office/word/2010/wordprocessingDrawing" xmlns:wp="http://schemas.openxmlformats.org/drawingml/2006/wordprocessingDrawing" xmlns:w10="urn:schemas-microsoft-com:office:word" xmlns:w="http://schemas.openxmlformats.org/wordprocessingml/2006/main" xmlns:w14="http://schemas.microsoft.com/office/word/2010/wordml" xmlns:w15="http://schemas.microsoft.com/office/word/2012/wordml" xmlns:w16cex="http://schemas.microsoft.com/office/word/2018/wordml/cex" xmlns:w16cid="http://schemas.microsoft.com/office/word/2016/wordml/cid" xmlns:w16="http://schemas.microsoft.com/office/word/2018/wordml" xmlns:w16se="http://schemas.microsoft.com/office/word/2015/wordml/symex" xmlns:wpg="http://schemas.microsoft.com/office/word/2010/wordprocessingGroup" xmlns:wpi="http://schemas.microsoft.com/office/word/2010/wordprocessingInk" xmlns:wne="http://schemas.microsoft.com/office/word/2006/wordml" xmlns:wps="http://schemas.microsoft.com/office/word/2010/wordprocessingShape" mc:Ignorable="w14 w15 w16se w16cid w16 w16cex wp14">
   <w:abstractNum w:abstractNumId="0" w15:restartNumberingAfterBreak="0">
+    <w:nsid w:val="11081A8B"/>
+    <w:multiLevelType w:val="hybridMultilevel"/>
+    <w:tmpl w:val="2A5C8648"/>
+    <w:lvl w:ilvl="0" w:tplc="1DC8E192">
+      <w:start w:val="1"/>
+      <w:numFmt w:val="lowerRoman"/>
+      <w:lvlText w:val="%1."/>
+      <w:lvlJc w:val="left"/>
+      <w:pPr>
+        <w:ind w:left="2160" w:hanging="720"/>
+      </w:pPr>
+      <w:rPr>
+        <w:rFonts w:hint="default"/>
+      </w:rPr>
+    </w:lvl>
+    <w:lvl w:ilvl="1" w:tplc="04090019" w:tentative="1">
+      <w:start w:val="1"/>
+      <w:numFmt w:val="lowerLetter"/>
+      <w:lvlText w:val="%2."/>
+      <w:lvlJc w:val="left"/>
+      <w:pPr>
+        <w:ind w:left="2520" w:hanging="360"/>
+      </w:pPr>
+    </w:lvl>
+    <w:lvl w:ilvl="2" w:tplc="0409001B" w:tentative="1">
+      <w:start w:val="1"/>
+      <w:numFmt w:val="lowerRoman"/>
+      <w:lvlText w:val="%3."/>
+      <w:lvlJc w:val="right"/>
+      <w:pPr>
+        <w:ind w:left="3240" w:hanging="180"/>
+      </w:pPr>
+    </w:lvl>
+    <w:lvl w:ilvl="3" w:tplc="0409000F" w:tentative="1">
+      <w:start w:val="1"/>
+      <w:numFmt w:val="decimal"/>
+      <w:lvlText w:val="%4."/>
+      <w:lvlJc w:val="left"/>
+      <w:pPr>
+        <w:ind w:left="3960" w:hanging="360"/>
+      </w:pPr>
+    </w:lvl>
+    <w:lvl w:ilvl="4" w:tplc="04090019" w:tentative="1">
+      <w:start w:val="1"/>
+      <w:numFmt w:val="lowerLetter"/>
+      <w:lvlText w:val="%5."/>
+      <w:lvlJc w:val="left"/>
+      <w:pPr>
+        <w:ind w:left="4680" w:hanging="360"/>
+      </w:pPr>
+    </w:lvl>
+    <w:lvl w:ilvl="5" w:tplc="0409001B" w:tentative="1">
+      <w:start w:val="1"/>
+      <w:numFmt w:val="lowerRoman"/>
+      <w:lvlText w:val="%6."/>
+      <w:lvlJc w:val="right"/>
+      <w:pPr>
+        <w:ind w:left="5400" w:hanging="180"/>
+      </w:pPr>
+    </w:lvl>
+    <w:lvl w:ilvl="6" w:tplc="0409000F" w:tentative="1">
+      <w:start w:val="1"/>
+      <w:numFmt w:val="decimal"/>
+      <w:lvlText w:val="%7."/>
+      <w:lvlJc w:val="left"/>
+      <w:pPr>
+        <w:ind w:left="6120" w:hanging="360"/>
+      </w:pPr>
+    </w:lvl>
+    <w:lvl w:ilvl="7" w:tplc="04090019" w:tentative="1">
+      <w:start w:val="1"/>
+      <w:numFmt w:val="lowerLetter"/>
+      <w:lvlText w:val="%8."/>
+      <w:lvlJc w:val="left"/>
+      <w:pPr>
+        <w:ind w:left="6840" w:hanging="360"/>
+      </w:pPr>
+    </w:lvl>
+    <w:lvl w:ilvl="8" w:tplc="0409001B" w:tentative="1">
+      <w:start w:val="1"/>
+      <w:numFmt w:val="lowerRoman"/>
+      <w:lvlText w:val="%9."/>
+      <w:lvlJc w:val="right"/>
+      <w:pPr>
+        <w:ind w:left="7560" w:hanging="180"/>
+      </w:pPr>
+    </w:lvl>
+  </w:abstractNum>
+  <w:abstractNum w:abstractNumId="1" w15:restartNumberingAfterBreak="0">
+    <w:nsid w:val="3B0F79A9"/>
+    <w:multiLevelType w:val="hybridMultilevel"/>
+    <w:tmpl w:val="2A66F520"/>
+    <w:lvl w:ilvl="0" w:tplc="DD1CFECA">
+      <w:start w:val="1"/>
+      <w:numFmt w:val="lowerRoman"/>
+      <w:lvlText w:val="%1."/>
+      <w:lvlJc w:val="left"/>
+      <w:pPr>
+        <w:ind w:left="2160" w:hanging="720"/>
+      </w:pPr>
+      <w:rPr>
+        <w:rFonts w:hint="default"/>
+      </w:rPr>
+    </w:lvl>
+    <w:lvl w:ilvl="1" w:tplc="04090019" w:tentative="1">
+      <w:start w:val="1"/>
+      <w:numFmt w:val="lowerLetter"/>
+      <w:lvlText w:val="%2."/>
+      <w:lvlJc w:val="left"/>
+      <w:pPr>
+        <w:ind w:left="2520" w:hanging="360"/>
+      </w:pPr>
+    </w:lvl>
+    <w:lvl w:ilvl="2" w:tplc="0409001B" w:tentative="1">
+      <w:start w:val="1"/>
+      <w:numFmt w:val="lowerRoman"/>
+      <w:lvlText w:val="%3."/>
+      <w:lvlJc w:val="right"/>
+      <w:pPr>
+        <w:ind w:left="3240" w:hanging="180"/>
+      </w:pPr>
+    </w:lvl>
+    <w:lvl w:ilvl="3" w:tplc="0409000F" w:tentative="1">
+      <w:start w:val="1"/>
+      <w:numFmt w:val="decimal"/>
+      <w:lvlText w:val="%4."/>
+      <w:lvlJc w:val="left"/>
+      <w:pPr>
+        <w:ind w:left="3960" w:hanging="360"/>
+      </w:pPr>
+    </w:lvl>
+    <w:lvl w:ilvl="4" w:tplc="04090019" w:tentative="1">
+      <w:start w:val="1"/>
+      <w:numFmt w:val="lowerLetter"/>
+      <w:lvlText w:val="%5."/>
+      <w:lvlJc w:val="left"/>
+      <w:pPr>
+        <w:ind w:left="4680" w:hanging="360"/>
+      </w:pPr>
+    </w:lvl>
+    <w:lvl w:ilvl="5" w:tplc="0409001B" w:tentative="1">
+      <w:start w:val="1"/>
+      <w:numFmt w:val="lowerRoman"/>
+      <w:lvlText w:val="%6."/>
+      <w:lvlJc w:val="right"/>
+      <w:pPr>
+        <w:ind w:left="5400" w:hanging="180"/>
+      </w:pPr>
+    </w:lvl>
+    <w:lvl w:ilvl="6" w:tplc="0409000F" w:tentative="1">
+      <w:start w:val="1"/>
+      <w:numFmt w:val="decimal"/>
+      <w:lvlText w:val="%7."/>
+      <w:lvlJc w:val="left"/>
+      <w:pPr>
+        <w:ind w:left="6120" w:hanging="360"/>
+      </w:pPr>
+    </w:lvl>
+    <w:lvl w:ilvl="7" w:tplc="04090019" w:tentative="1">
+      <w:start w:val="1"/>
+      <w:numFmt w:val="lowerLetter"/>
+      <w:lvlText w:val="%8."/>
+      <w:lvlJc w:val="left"/>
+      <w:pPr>
+        <w:ind w:left="6840" w:hanging="360"/>
+      </w:pPr>
+    </w:lvl>
+    <w:lvl w:ilvl="8" w:tplc="0409001B" w:tentative="1">
+      <w:start w:val="1"/>
+      <w:numFmt w:val="lowerRoman"/>
+      <w:lvlText w:val="%9."/>
+      <w:lvlJc w:val="right"/>
+      <w:pPr>
+        <w:ind w:left="7560" w:hanging="180"/>
+      </w:pPr>
+    </w:lvl>
+  </w:abstractNum>
+  <w:abstractNum w:abstractNumId="2" w15:restartNumberingAfterBreak="0">
     <w:nsid w:val="5A06628A"/>
     <w:multiLevelType w:val="hybridMultilevel"/>
     <w:tmpl w:val="6D247FE0"/>
@@ -378,7 +1058,13 @@
     </w:lvl>
   </w:abstractNum>
   <w:num w:numId="1">
+    <w:abstractNumId w:val="2"/>
+  </w:num>
+  <w:num w:numId="2">
     <w:abstractNumId w:val="0"/>
+  </w:num>
+  <w:num w:numId="3">
+    <w:abstractNumId w:val="1"/>
   </w:num>
 </w:numbering>
 </file>

</xml_diff>

<commit_message>
final edits to proposal before submitting
</commit_message>
<xml_diff>
--- a/docs/Ball, Farrow, Harrison Project Proposal.docx
+++ b/docs/Ball, Farrow, Harrison Project Proposal.docx
@@ -576,7 +576,39 @@
           <w:sz w:val="20"/>
           <w:szCs w:val="20"/>
         </w:rPr>
-        <w:t>Complete a case study of Ken Jennings’s tenure on Jeopardy</w:t>
+        <w:t xml:space="preserve">Complete a case study of </w:t>
+      </w:r>
+      <w:r>
+        <w:rPr>
+          <w:rFonts w:ascii="Times" w:hAnsi="Times"/>
+          <w:sz w:val="20"/>
+          <w:szCs w:val="20"/>
+        </w:rPr>
+        <w:t>notable contestant’s</w:t>
+      </w:r>
+      <w:r>
+        <w:rPr>
+          <w:rFonts w:ascii="Times" w:hAnsi="Times"/>
+          <w:sz w:val="20"/>
+          <w:szCs w:val="20"/>
+        </w:rPr>
+        <w:t xml:space="preserve"> tenure</w:t>
+      </w:r>
+      <w:r>
+        <w:rPr>
+          <w:rFonts w:ascii="Times" w:hAnsi="Times"/>
+          <w:sz w:val="20"/>
+          <w:szCs w:val="20"/>
+        </w:rPr>
+        <w:t>s</w:t>
+      </w:r>
+      <w:r>
+        <w:rPr>
+          <w:rFonts w:ascii="Times" w:hAnsi="Times"/>
+          <w:sz w:val="20"/>
+          <w:szCs w:val="20"/>
+        </w:rPr>
+        <w:t xml:space="preserve"> on Jeopardy</w:t>
       </w:r>
     </w:p>
     <w:p>
@@ -677,6 +709,7 @@
         </w:rPr>
         <w:t xml:space="preserve"> </w:t>
       </w:r>
+      <w:proofErr w:type="spellStart"/>
       <w:r>
         <w:rPr>
           <w:rFonts w:ascii="Lucida Console" w:hAnsi="Lucida Console"/>
@@ -685,6 +718,7 @@
         </w:rPr>
         <w:t>jarchive</w:t>
       </w:r>
+      <w:proofErr w:type="spellEnd"/>
       <w:r>
         <w:rPr>
           <w:rFonts w:ascii="Times" w:hAnsi="Times"/>

</xml_diff>